<commit_message>
create foolproof sorting system
</commit_message>
<xml_diff>
--- a/Complete FINANCIAL REPORTING AND FINANCIAL ANALYSIS USING POWER BI.docx
+++ b/Complete FINANCIAL REPORTING AND FINANCIAL ANALYSIS USING POWER BI.docx
@@ -5196,7 +5196,35 @@
         <w:rPr>
           <w:lang w:val="en-PK"/>
         </w:rPr>
-        <w:t xml:space="preserve"> right side pr jhan saary columns mentioned </w:t>
+        <w:t xml:space="preserve"> right side pr </w:t>
+      </w:r>
+      <w:proofErr w:type="spellStart"/>
+      <w:r>
+        <w:rPr>
+          <w:lang w:val="en-PK"/>
+        </w:rPr>
+        <w:t>jhan</w:t>
+      </w:r>
+      <w:proofErr w:type="spellEnd"/>
+      <w:r>
+        <w:rPr>
+          <w:lang w:val="en-PK"/>
+        </w:rPr>
+        <w:t xml:space="preserve"> </w:t>
+      </w:r>
+      <w:proofErr w:type="spellStart"/>
+      <w:r>
+        <w:rPr>
+          <w:lang w:val="en-PK"/>
+        </w:rPr>
+        <w:t>saary</w:t>
+      </w:r>
+      <w:proofErr w:type="spellEnd"/>
+      <w:r>
+        <w:rPr>
+          <w:lang w:val="en-PK"/>
+        </w:rPr>
+        <w:t xml:space="preserve"> columns mentioned </w:t>
       </w:r>
       <w:proofErr w:type="spellStart"/>
       <w:r>
@@ -5786,7 +5814,7 @@
           <w:lang w:val="en-PK"/>
         </w:rPr>
         <w:pict w14:anchorId="3D763156">
-          <v:rect id="_x0000_i1104" style="width:0;height:1.5pt" o:hralign="center" o:hrstd="t" o:hr="t" fillcolor="#a0a0a0" stroked="f"/>
+          <v:rect id="_x0000_i1025" style="width:0;height:1.5pt" o:hralign="center" o:hrstd="t" o:hr="t" fillcolor="#a0a0a0" stroked="f"/>
         </w:pict>
       </w:r>
     </w:p>
@@ -5960,7 +5988,7 @@
           <w:lang w:val="en-PK"/>
         </w:rPr>
         <w:pict w14:anchorId="7A4F8475">
-          <v:rect id="_x0000_i1105" style="width:0;height:1.5pt" o:hralign="center" o:hrstd="t" o:hr="t" fillcolor="#a0a0a0" stroked="f"/>
+          <v:rect id="_x0000_i1026" style="width:0;height:1.5pt" o:hralign="center" o:hrstd="t" o:hr="t" fillcolor="#a0a0a0" stroked="f"/>
         </w:pict>
       </w:r>
     </w:p>
@@ -6108,7 +6136,7 @@
           <w:lang w:val="en-PK"/>
         </w:rPr>
         <w:pict w14:anchorId="57998300">
-          <v:rect id="_x0000_i1106" style="width:0;height:1.5pt" o:hralign="center" o:hrstd="t" o:hr="t" fillcolor="#a0a0a0" stroked="f"/>
+          <v:rect id="_x0000_i1027" style="width:0;height:1.5pt" o:hralign="center" o:hrstd="t" o:hr="t" fillcolor="#a0a0a0" stroked="f"/>
         </w:pict>
       </w:r>
     </w:p>
@@ -6264,7 +6292,7 @@
           <w:lang w:val="en-PK"/>
         </w:rPr>
         <w:pict w14:anchorId="374372A3">
-          <v:rect id="_x0000_i1107" style="width:0;height:1.5pt" o:hralign="center" o:hrstd="t" o:hr="t" fillcolor="#a0a0a0" stroked="f"/>
+          <v:rect id="_x0000_i1028" style="width:0;height:1.5pt" o:hralign="center" o:hrstd="t" o:hr="t" fillcolor="#a0a0a0" stroked="f"/>
         </w:pict>
       </w:r>
     </w:p>
@@ -6455,7 +6483,7 @@
           <w:lang w:val="en-PK"/>
         </w:rPr>
         <w:pict w14:anchorId="3191B6AD">
-          <v:rect id="_x0000_i1108" style="width:0;height:1.5pt" o:hralign="center" o:hrstd="t" o:hr="t" fillcolor="#a0a0a0" stroked="f"/>
+          <v:rect id="_x0000_i1029" style="width:0;height:1.5pt" o:hralign="center" o:hrstd="t" o:hr="t" fillcolor="#a0a0a0" stroked="f"/>
         </w:pict>
       </w:r>
     </w:p>
@@ -6625,7 +6653,7 @@
           <w:lang w:val="en-PK"/>
         </w:rPr>
         <w:pict w14:anchorId="3E19CE0F">
-          <v:rect id="_x0000_i1109" style="width:0;height:1.5pt" o:hralign="center" o:hrstd="t" o:hr="t" fillcolor="#a0a0a0" stroked="f"/>
+          <v:rect id="_x0000_i1030" style="width:0;height:1.5pt" o:hralign="center" o:hrstd="t" o:hr="t" fillcolor="#a0a0a0" stroked="f"/>
         </w:pict>
       </w:r>
     </w:p>
@@ -6731,7 +6759,7 @@
           <w:lang w:val="en-PK"/>
         </w:rPr>
         <w:pict w14:anchorId="7F02ECAA">
-          <v:rect id="_x0000_i1110" style="width:0;height:1.5pt" o:hralign="center" o:hrstd="t" o:hr="t" fillcolor="#a0a0a0" stroked="f"/>
+          <v:rect id="_x0000_i1031" style="width:0;height:1.5pt" o:hralign="center" o:hrstd="t" o:hr="t" fillcolor="#a0a0a0" stroked="f"/>
         </w:pict>
       </w:r>
     </w:p>
@@ -6923,7 +6951,7 @@
           <w:lang w:val="en-PK"/>
         </w:rPr>
         <w:pict w14:anchorId="2E3E2015">
-          <v:rect id="_x0000_i1111" style="width:0;height:1.5pt" o:hralign="center" o:hrstd="t" o:hr="t" fillcolor="#a0a0a0" stroked="f"/>
+          <v:rect id="_x0000_i1032" style="width:0;height:1.5pt" o:hralign="center" o:hrstd="t" o:hr="t" fillcolor="#a0a0a0" stroked="f"/>
         </w:pict>
       </w:r>
     </w:p>
@@ -7055,7 +7083,7 @@
           <w:lang w:val="en-PK"/>
         </w:rPr>
         <w:pict w14:anchorId="206195E1">
-          <v:rect id="_x0000_i1112" style="width:0;height:1.5pt" o:hralign="center" o:hrstd="t" o:hr="t" fillcolor="#a0a0a0" stroked="f"/>
+          <v:rect id="_x0000_i1033" style="width:0;height:1.5pt" o:hralign="center" o:hrstd="t" o:hr="t" fillcolor="#a0a0a0" stroked="f"/>
         </w:pict>
       </w:r>
     </w:p>
@@ -7145,7 +7173,7 @@
           <w:lang w:val="en-PK"/>
         </w:rPr>
         <w:pict w14:anchorId="5ABFA0D1">
-          <v:rect id="_x0000_i1113" style="width:0;height:1.5pt" o:hralign="center" o:hrstd="t" o:hr="t" fillcolor="#a0a0a0" stroked="f"/>
+          <v:rect id="_x0000_i1034" style="width:0;height:1.5pt" o:hralign="center" o:hrstd="t" o:hr="t" fillcolor="#a0a0a0" stroked="f"/>
         </w:pict>
       </w:r>
     </w:p>
@@ -7319,7 +7347,7 @@
           <w:lang w:val="en-PK"/>
         </w:rPr>
         <w:pict w14:anchorId="04896817">
-          <v:rect id="_x0000_i1114" style="width:0;height:1.5pt" o:hralign="center" o:hrstd="t" o:hr="t" fillcolor="#a0a0a0" stroked="f"/>
+          <v:rect id="_x0000_i1035" style="width:0;height:1.5pt" o:hralign="center" o:hrstd="t" o:hr="t" fillcolor="#a0a0a0" stroked="f"/>
         </w:pict>
       </w:r>
     </w:p>
@@ -8616,21 +8644,7 @@
         <w:rPr>
           <w:lang w:val="en-PK"/>
         </w:rPr>
-        <w:t xml:space="preserve"> </w:t>
-      </w:r>
-      <w:proofErr w:type="spellStart"/>
-      <w:r>
-        <w:rPr>
-          <w:lang w:val="en-PK"/>
-        </w:rPr>
-        <w:t>systme</w:t>
-      </w:r>
-      <w:proofErr w:type="spellEnd"/>
-      <w:r>
-        <w:rPr>
-          <w:lang w:val="en-PK"/>
-        </w:rPr>
-        <w:t xml:space="preserve"> m debit k </w:t>
+        <w:t xml:space="preserve"> systme m debit k </w:t>
       </w:r>
       <w:proofErr w:type="spellStart"/>
       <w:r>
@@ -8905,16 +8919,1567 @@
     </w:p>
     <w:p>
       <w:pPr>
+        <w:pStyle w:val="ListParagraph"/>
+      </w:pPr>
+    </w:p>
+    <w:p>
+      <w:pPr>
+        <w:pStyle w:val="ListParagraph"/>
+        <w:numPr>
+          <w:ilvl w:val="0"/>
+          <w:numId w:val="1"/>
+        </w:numPr>
+      </w:pPr>
+      <w:r>
+        <w:t xml:space="preserve"> </w:t>
+      </w:r>
+      <w:r>
+        <w:t xml:space="preserve">Amount m negative sign </w:t>
+      </w:r>
+      <w:proofErr w:type="spellStart"/>
+      <w:r>
+        <w:t>lagaya</w:t>
+      </w:r>
+      <w:proofErr w:type="spellEnd"/>
+      <w:r>
+        <w:t xml:space="preserve"> </w:t>
+      </w:r>
+      <w:proofErr w:type="spellStart"/>
+      <w:r>
+        <w:t>hua</w:t>
+      </w:r>
+      <w:proofErr w:type="spellEnd"/>
+      <w:r>
+        <w:t xml:space="preserve"> </w:t>
+      </w:r>
+      <w:proofErr w:type="spellStart"/>
+      <w:r>
+        <w:t>hua</w:t>
+      </w:r>
+      <w:proofErr w:type="spellEnd"/>
+      <w:r>
+        <w:t xml:space="preserve"> hm n to </w:t>
+      </w:r>
+      <w:r>
+        <w:t xml:space="preserve">means it </w:t>
+      </w:r>
+      <w:proofErr w:type="spellStart"/>
+      <w:r>
+        <w:t>simpy</w:t>
+      </w:r>
+      <w:proofErr w:type="spellEnd"/>
+      <w:r>
+        <w:t xml:space="preserve"> shows k koi account km </w:t>
+      </w:r>
+      <w:proofErr w:type="spellStart"/>
+      <w:r>
+        <w:t>hua</w:t>
+      </w:r>
+      <w:proofErr w:type="spellEnd"/>
+      <w:r>
+        <w:t xml:space="preserve"> h, ab </w:t>
+      </w:r>
+      <w:proofErr w:type="spellStart"/>
+      <w:r>
+        <w:t>chahy</w:t>
+      </w:r>
+      <w:proofErr w:type="spellEnd"/>
+      <w:r>
+        <w:t xml:space="preserve"> ho debit ka assets and expenditure km </w:t>
+      </w:r>
+      <w:proofErr w:type="spellStart"/>
+      <w:r>
+        <w:t>hua</w:t>
+      </w:r>
+      <w:proofErr w:type="spellEnd"/>
+      <w:r>
+        <w:t xml:space="preserve"> h, </w:t>
+      </w:r>
+      <w:proofErr w:type="spellStart"/>
+      <w:r>
+        <w:t>ya</w:t>
+      </w:r>
+      <w:proofErr w:type="spellEnd"/>
+      <w:r>
+        <w:t xml:space="preserve"> credit ka liability, revenue or equity km </w:t>
+      </w:r>
+      <w:proofErr w:type="spellStart"/>
+      <w:r>
+        <w:t>hua</w:t>
+      </w:r>
+      <w:proofErr w:type="spellEnd"/>
+      <w:r>
+        <w:t xml:space="preserve"> h, jab </w:t>
+      </w:r>
+      <w:proofErr w:type="spellStart"/>
+      <w:r>
+        <w:t>tk</w:t>
+      </w:r>
+      <w:proofErr w:type="spellEnd"/>
+      <w:r>
+        <w:t xml:space="preserve"> </w:t>
+      </w:r>
+      <w:proofErr w:type="spellStart"/>
+      <w:r>
+        <w:t>ccount</w:t>
+      </w:r>
+      <w:proofErr w:type="spellEnd"/>
+      <w:r>
+        <w:t xml:space="preserve"> ka </w:t>
+      </w:r>
+      <w:proofErr w:type="spellStart"/>
+      <w:r>
+        <w:t>pta</w:t>
+      </w:r>
+      <w:proofErr w:type="spellEnd"/>
+      <w:r>
+        <w:t xml:space="preserve"> </w:t>
+      </w:r>
+      <w:proofErr w:type="spellStart"/>
+      <w:r>
+        <w:t>nhi</w:t>
+      </w:r>
+      <w:proofErr w:type="spellEnd"/>
+      <w:r>
+        <w:t xml:space="preserve"> lag </w:t>
+      </w:r>
+      <w:proofErr w:type="spellStart"/>
+      <w:r>
+        <w:t>jata</w:t>
+      </w:r>
+      <w:proofErr w:type="spellEnd"/>
+      <w:r>
+        <w:t xml:space="preserve"> hm y </w:t>
+      </w:r>
+      <w:proofErr w:type="spellStart"/>
+      <w:r>
+        <w:t>chees</w:t>
+      </w:r>
+      <w:proofErr w:type="spellEnd"/>
+      <w:r>
+        <w:t xml:space="preserve"> </w:t>
+      </w:r>
+      <w:proofErr w:type="spellStart"/>
+      <w:r>
+        <w:t>nhi</w:t>
+      </w:r>
+      <w:proofErr w:type="spellEnd"/>
+      <w:r>
+        <w:t xml:space="preserve"> </w:t>
+      </w:r>
+      <w:proofErr w:type="spellStart"/>
+      <w:r>
+        <w:t>nikal</w:t>
+      </w:r>
+      <w:proofErr w:type="spellEnd"/>
+      <w:r>
+        <w:t xml:space="preserve"> </w:t>
+      </w:r>
+      <w:proofErr w:type="spellStart"/>
+      <w:r>
+        <w:t>skty</w:t>
+      </w:r>
+      <w:proofErr w:type="spellEnd"/>
+      <w:r>
+        <w:t xml:space="preserve"> k kia km </w:t>
+      </w:r>
+      <w:proofErr w:type="spellStart"/>
+      <w:r>
+        <w:t>hua</w:t>
+      </w:r>
+      <w:proofErr w:type="spellEnd"/>
+      <w:r>
+        <w:t xml:space="preserve"> h</w:t>
+      </w:r>
+      <w:r>
+        <w:t xml:space="preserve"> or even hm y </w:t>
+      </w:r>
+      <w:proofErr w:type="spellStart"/>
+      <w:r>
+        <w:t>bhi</w:t>
+      </w:r>
+      <w:proofErr w:type="spellEnd"/>
+      <w:r>
+        <w:t xml:space="preserve"> </w:t>
+      </w:r>
+      <w:proofErr w:type="spellStart"/>
+      <w:r>
+        <w:t>nhi</w:t>
+      </w:r>
+      <w:proofErr w:type="spellEnd"/>
+      <w:r>
+        <w:t xml:space="preserve"> </w:t>
+      </w:r>
+      <w:proofErr w:type="spellStart"/>
+      <w:r>
+        <w:t>bta</w:t>
+      </w:r>
+      <w:proofErr w:type="spellEnd"/>
+      <w:r>
+        <w:t xml:space="preserve"> </w:t>
+      </w:r>
+      <w:proofErr w:type="spellStart"/>
+      <w:r>
+        <w:t>skty</w:t>
+      </w:r>
+      <w:proofErr w:type="spellEnd"/>
+      <w:r>
+        <w:t xml:space="preserve"> k credit km </w:t>
+      </w:r>
+      <w:proofErr w:type="spellStart"/>
+      <w:r>
+        <w:t>hua</w:t>
+      </w:r>
+      <w:proofErr w:type="spellEnd"/>
+      <w:r>
+        <w:t xml:space="preserve"> h </w:t>
+      </w:r>
+      <w:proofErr w:type="spellStart"/>
+      <w:r>
+        <w:t>ya</w:t>
+      </w:r>
+      <w:proofErr w:type="spellEnd"/>
+      <w:r>
+        <w:t xml:space="preserve"> debit km </w:t>
+      </w:r>
+      <w:proofErr w:type="spellStart"/>
+      <w:r>
+        <w:t>hua</w:t>
+      </w:r>
+      <w:proofErr w:type="spellEnd"/>
+      <w:r>
+        <w:t xml:space="preserve"> h, bs </w:t>
+      </w:r>
+      <w:proofErr w:type="spellStart"/>
+      <w:r>
+        <w:t>itna</w:t>
+      </w:r>
+      <w:proofErr w:type="spellEnd"/>
+      <w:r>
+        <w:t xml:space="preserve"> </w:t>
+      </w:r>
+      <w:proofErr w:type="spellStart"/>
+      <w:r>
+        <w:t>jaan</w:t>
+      </w:r>
+      <w:proofErr w:type="spellEnd"/>
+      <w:r>
+        <w:t xml:space="preserve"> lo k koi account km </w:t>
+      </w:r>
+      <w:proofErr w:type="spellStart"/>
+      <w:r>
+        <w:t>hua</w:t>
+      </w:r>
+      <w:proofErr w:type="spellEnd"/>
+      <w:r>
+        <w:t xml:space="preserve"> h</w:t>
+      </w:r>
+      <w:r>
+        <w:t xml:space="preserve"> , bs negative sign s y </w:t>
+      </w:r>
+      <w:proofErr w:type="spellStart"/>
+      <w:r>
+        <w:t>pta</w:t>
+      </w:r>
+      <w:proofErr w:type="spellEnd"/>
+      <w:r>
+        <w:t xml:space="preserve"> </w:t>
+      </w:r>
+      <w:proofErr w:type="spellStart"/>
+      <w:r>
+        <w:t>lgy</w:t>
+      </w:r>
+      <w:proofErr w:type="spellEnd"/>
+      <w:r>
+        <w:t xml:space="preserve"> ga k </w:t>
+      </w:r>
+      <w:proofErr w:type="spellStart"/>
+      <w:r>
+        <w:t>kuch</w:t>
+      </w:r>
+      <w:proofErr w:type="spellEnd"/>
+      <w:r>
+        <w:t xml:space="preserve"> km </w:t>
+      </w:r>
+      <w:proofErr w:type="spellStart"/>
+      <w:r>
+        <w:t>hua</w:t>
+      </w:r>
+      <w:proofErr w:type="spellEnd"/>
+      <w:r>
+        <w:t xml:space="preserve"> h, positive and negative signs just demonstration h, y </w:t>
+      </w:r>
+      <w:proofErr w:type="spellStart"/>
+      <w:r>
+        <w:t>acha</w:t>
+      </w:r>
+      <w:proofErr w:type="spellEnd"/>
+      <w:r>
+        <w:t xml:space="preserve"> </w:t>
+      </w:r>
+      <w:proofErr w:type="spellStart"/>
+      <w:r>
+        <w:t>ya</w:t>
+      </w:r>
+      <w:proofErr w:type="spellEnd"/>
+      <w:r>
+        <w:t xml:space="preserve"> </w:t>
+      </w:r>
+      <w:proofErr w:type="spellStart"/>
+      <w:r>
+        <w:t>bura</w:t>
+      </w:r>
+      <w:proofErr w:type="spellEnd"/>
+      <w:r>
+        <w:t xml:space="preserve"> </w:t>
+      </w:r>
+      <w:proofErr w:type="spellStart"/>
+      <w:r>
+        <w:t>nhi</w:t>
+      </w:r>
+      <w:proofErr w:type="spellEnd"/>
+      <w:r>
+        <w:t xml:space="preserve"> h, </w:t>
+      </w:r>
+      <w:proofErr w:type="spellStart"/>
+      <w:r>
+        <w:t>hmy</w:t>
+      </w:r>
+      <w:proofErr w:type="spellEnd"/>
+      <w:r>
+        <w:t xml:space="preserve"> bs y </w:t>
+      </w:r>
+      <w:proofErr w:type="spellStart"/>
+      <w:r>
+        <w:t>janna</w:t>
+      </w:r>
+      <w:proofErr w:type="spellEnd"/>
+      <w:r>
+        <w:t xml:space="preserve"> h k credit m liabilities, revenue or </w:t>
+      </w:r>
+      <w:proofErr w:type="spellStart"/>
+      <w:r>
+        <w:t>quity</w:t>
+      </w:r>
+      <w:proofErr w:type="spellEnd"/>
+      <w:r>
+        <w:t xml:space="preserve"> increase hon </w:t>
+      </w:r>
+      <w:proofErr w:type="spellStart"/>
+      <w:r>
+        <w:t>gy</w:t>
+      </w:r>
+      <w:proofErr w:type="spellEnd"/>
+      <w:r>
+        <w:t xml:space="preserve"> and debit m </w:t>
+      </w:r>
+      <w:proofErr w:type="spellStart"/>
+      <w:r>
+        <w:t>ependitures</w:t>
+      </w:r>
+      <w:proofErr w:type="spellEnd"/>
+      <w:r>
+        <w:t xml:space="preserve"> and assets increase </w:t>
+      </w:r>
+      <w:proofErr w:type="spellStart"/>
+      <w:r>
+        <w:t>hin</w:t>
+      </w:r>
+      <w:proofErr w:type="spellEnd"/>
+      <w:r>
+        <w:t xml:space="preserve"> </w:t>
+      </w:r>
+      <w:proofErr w:type="spellStart"/>
+      <w:r>
+        <w:t>gy</w:t>
+      </w:r>
+      <w:proofErr w:type="spellEnd"/>
+      <w:r>
+        <w:t xml:space="preserve">,,,    Ab following image m </w:t>
+      </w:r>
+      <w:proofErr w:type="spellStart"/>
+      <w:r>
+        <w:t>dekho</w:t>
+      </w:r>
+      <w:proofErr w:type="spellEnd"/>
+      <w:r>
+        <w:t xml:space="preserve"> k account key 135 h and amount -</w:t>
+      </w:r>
+      <w:proofErr w:type="spellStart"/>
+      <w:r>
+        <w:t>ve</w:t>
+      </w:r>
+      <w:proofErr w:type="spellEnd"/>
+      <w:r>
+        <w:t xml:space="preserve"> h, </w:t>
+      </w:r>
+      <w:proofErr w:type="spellStart"/>
+      <w:r>
+        <w:t>yani</w:t>
+      </w:r>
+      <w:proofErr w:type="spellEnd"/>
+      <w:r>
+        <w:t xml:space="preserve"> </w:t>
+      </w:r>
+      <w:proofErr w:type="spellStart"/>
+      <w:r>
+        <w:t>kuch</w:t>
+      </w:r>
+      <w:proofErr w:type="spellEnd"/>
+      <w:r>
+        <w:t xml:space="preserve"> km </w:t>
+      </w:r>
+      <w:proofErr w:type="spellStart"/>
+      <w:r>
+        <w:t>hua</w:t>
+      </w:r>
+      <w:proofErr w:type="spellEnd"/>
+      <w:r>
+        <w:t xml:space="preserve"> h, </w:t>
+      </w:r>
+      <w:proofErr w:type="spellStart"/>
+      <w:r>
+        <w:t>abhi</w:t>
+      </w:r>
+      <w:proofErr w:type="spellEnd"/>
+      <w:r>
+        <w:t xml:space="preserve"> </w:t>
+      </w:r>
+      <w:proofErr w:type="spellStart"/>
+      <w:r>
+        <w:t>tk</w:t>
+      </w:r>
+      <w:proofErr w:type="spellEnd"/>
+      <w:r>
+        <w:t xml:space="preserve"> amount </w:t>
+      </w:r>
+      <w:proofErr w:type="spellStart"/>
+      <w:r>
+        <w:t>dekh</w:t>
+      </w:r>
+      <w:proofErr w:type="spellEnd"/>
+      <w:r>
+        <w:t xml:space="preserve"> </w:t>
+      </w:r>
+      <w:proofErr w:type="spellStart"/>
+      <w:r>
+        <w:t>kr</w:t>
+      </w:r>
+      <w:proofErr w:type="spellEnd"/>
+      <w:r>
+        <w:t xml:space="preserve"> hm </w:t>
+      </w:r>
+      <w:proofErr w:type="spellStart"/>
+      <w:r>
+        <w:t>nhi</w:t>
+      </w:r>
+      <w:proofErr w:type="spellEnd"/>
+      <w:r>
+        <w:t xml:space="preserve"> </w:t>
+      </w:r>
+      <w:proofErr w:type="spellStart"/>
+      <w:r>
+        <w:t>keh</w:t>
+      </w:r>
+      <w:proofErr w:type="spellEnd"/>
+      <w:r>
+        <w:t xml:space="preserve"> </w:t>
+      </w:r>
+      <w:proofErr w:type="spellStart"/>
+      <w:r>
+        <w:t>skty</w:t>
+      </w:r>
+      <w:proofErr w:type="spellEnd"/>
+      <w:r>
+        <w:t xml:space="preserve"> k </w:t>
+      </w:r>
+      <w:proofErr w:type="spellStart"/>
+      <w:r>
+        <w:t>kon</w:t>
+      </w:r>
+      <w:proofErr w:type="spellEnd"/>
+      <w:r>
+        <w:t xml:space="preserve"> ca account km </w:t>
+      </w:r>
+      <w:proofErr w:type="spellStart"/>
+      <w:r>
+        <w:t>hua</w:t>
+      </w:r>
+      <w:proofErr w:type="spellEnd"/>
+      <w:r>
+        <w:t xml:space="preserve"> h, chart of account m ja </w:t>
+      </w:r>
+      <w:proofErr w:type="spellStart"/>
+      <w:r>
+        <w:t>lr</w:t>
+      </w:r>
+      <w:proofErr w:type="spellEnd"/>
+      <w:r>
+        <w:t xml:space="preserve"> </w:t>
+      </w:r>
+      <w:proofErr w:type="spellStart"/>
+      <w:r>
+        <w:t>dekha</w:t>
+      </w:r>
+      <w:proofErr w:type="spellEnd"/>
+      <w:r>
+        <w:t xml:space="preserve"> to key m “liabilities and owner’s equity” mention </w:t>
+      </w:r>
+      <w:proofErr w:type="spellStart"/>
+      <w:r>
+        <w:t>tha</w:t>
+      </w:r>
+      <w:proofErr w:type="spellEnd"/>
+      <w:r>
+        <w:t xml:space="preserve">, </w:t>
+      </w:r>
+      <w:proofErr w:type="spellStart"/>
+      <w:r>
+        <w:t>yani</w:t>
+      </w:r>
+      <w:proofErr w:type="spellEnd"/>
+      <w:r>
+        <w:t xml:space="preserve"> y account km </w:t>
+      </w:r>
+      <w:proofErr w:type="spellStart"/>
+      <w:r>
+        <w:t>hua</w:t>
+      </w:r>
+      <w:proofErr w:type="spellEnd"/>
+      <w:r>
+        <w:t xml:space="preserve"> h, or </w:t>
+      </w:r>
+      <w:proofErr w:type="spellStart"/>
+      <w:r>
+        <w:t>yhan</w:t>
+      </w:r>
+      <w:proofErr w:type="spellEnd"/>
+      <w:r>
+        <w:t xml:space="preserve"> s </w:t>
+      </w:r>
+      <w:proofErr w:type="spellStart"/>
+      <w:r>
+        <w:t>bhi</w:t>
+      </w:r>
+      <w:proofErr w:type="spellEnd"/>
+      <w:r>
+        <w:t xml:space="preserve"> </w:t>
+      </w:r>
+      <w:proofErr w:type="spellStart"/>
+      <w:r>
+        <w:t>dekho</w:t>
+      </w:r>
+      <w:proofErr w:type="spellEnd"/>
+      <w:r>
+        <w:t xml:space="preserve"> k liabilities and owner’s equity k </w:t>
+      </w:r>
+      <w:proofErr w:type="spellStart"/>
+      <w:r>
+        <w:t>k</w:t>
+      </w:r>
+      <w:proofErr w:type="spellEnd"/>
+      <w:r>
+        <w:t xml:space="preserve"> </w:t>
+      </w:r>
+      <w:proofErr w:type="spellStart"/>
+      <w:r>
+        <w:t>hony</w:t>
+      </w:r>
+      <w:proofErr w:type="spellEnd"/>
+      <w:r>
+        <w:t xml:space="preserve"> ka </w:t>
+      </w:r>
+      <w:proofErr w:type="spellStart"/>
+      <w:r>
+        <w:t>matlab</w:t>
+      </w:r>
+      <w:proofErr w:type="spellEnd"/>
+      <w:r>
+        <w:t xml:space="preserve"> y h k credit account km </w:t>
+      </w:r>
+      <w:proofErr w:type="spellStart"/>
+      <w:r>
+        <w:t>hua</w:t>
+      </w:r>
+      <w:proofErr w:type="spellEnd"/>
+      <w:r>
+        <w:t xml:space="preserve"> h and credit m </w:t>
+      </w:r>
+      <w:proofErr w:type="spellStart"/>
+      <w:r>
+        <w:t>dekho</w:t>
+      </w:r>
+      <w:proofErr w:type="spellEnd"/>
+      <w:r>
+        <w:t xml:space="preserve"> amount 0 </w:t>
+      </w:r>
+      <w:proofErr w:type="spellStart"/>
+      <w:r>
+        <w:t>likhi</w:t>
+      </w:r>
+      <w:proofErr w:type="spellEnd"/>
+      <w:r>
+        <w:t xml:space="preserve"> h and debit m </w:t>
+      </w:r>
+      <w:proofErr w:type="spellStart"/>
+      <w:r>
+        <w:t>kuch</w:t>
+      </w:r>
+      <w:proofErr w:type="spellEnd"/>
+      <w:r>
+        <w:t xml:space="preserve"> amount </w:t>
+      </w:r>
+      <w:proofErr w:type="spellStart"/>
+      <w:r>
+        <w:t>likhi</w:t>
+      </w:r>
+      <w:proofErr w:type="spellEnd"/>
+      <w:r>
+        <w:t xml:space="preserve"> hui h, </w:t>
+      </w:r>
+      <w:proofErr w:type="spellStart"/>
+      <w:r>
+        <w:t>yani</w:t>
+      </w:r>
+      <w:proofErr w:type="spellEnd"/>
+      <w:r>
+        <w:t xml:space="preserve"> debit account </w:t>
+      </w:r>
+      <w:proofErr w:type="spellStart"/>
+      <w:r>
+        <w:t>brha</w:t>
+      </w:r>
+      <w:proofErr w:type="spellEnd"/>
+      <w:r>
+        <w:t xml:space="preserve"> h, and liabilities and </w:t>
+      </w:r>
+      <w:proofErr w:type="spellStart"/>
+      <w:r>
+        <w:t>owner;s</w:t>
+      </w:r>
+      <w:proofErr w:type="spellEnd"/>
+      <w:r>
+        <w:t xml:space="preserve"> equity jab </w:t>
+      </w:r>
+      <w:proofErr w:type="spellStart"/>
+      <w:r>
+        <w:t>brhaty</w:t>
+      </w:r>
+      <w:proofErr w:type="spellEnd"/>
+      <w:r>
+        <w:t xml:space="preserve"> </w:t>
+      </w:r>
+      <w:proofErr w:type="spellStart"/>
+      <w:r>
+        <w:t>hn</w:t>
+      </w:r>
+      <w:proofErr w:type="spellEnd"/>
+      <w:r>
+        <w:t xml:space="preserve"> to debit account km </w:t>
+      </w:r>
+      <w:proofErr w:type="spellStart"/>
+      <w:r>
+        <w:t>hota</w:t>
+      </w:r>
+      <w:proofErr w:type="spellEnd"/>
+      <w:r>
+        <w:t xml:space="preserve"> h and is ko negative s show </w:t>
+      </w:r>
+      <w:proofErr w:type="spellStart"/>
+      <w:r>
+        <w:t>krty</w:t>
+      </w:r>
+      <w:proofErr w:type="spellEnd"/>
+      <w:r>
+        <w:t xml:space="preserve"> </w:t>
+      </w:r>
+      <w:proofErr w:type="spellStart"/>
+      <w:r>
+        <w:t>hn</w:t>
+      </w:r>
+      <w:proofErr w:type="spellEnd"/>
+      <w:r>
+        <w:t xml:space="preserve"> (just for clarity), </w:t>
+      </w:r>
+      <w:proofErr w:type="spellStart"/>
+      <w:r>
+        <w:t>yhan</w:t>
+      </w:r>
+      <w:proofErr w:type="spellEnd"/>
+      <w:r>
+        <w:t xml:space="preserve"> s </w:t>
+      </w:r>
+      <w:proofErr w:type="spellStart"/>
+      <w:r>
+        <w:t>bhi</w:t>
+      </w:r>
+      <w:proofErr w:type="spellEnd"/>
+      <w:r>
+        <w:t xml:space="preserve"> y </w:t>
+      </w:r>
+      <w:proofErr w:type="spellStart"/>
+      <w:r>
+        <w:t>baat</w:t>
+      </w:r>
+      <w:proofErr w:type="spellEnd"/>
+      <w:r>
+        <w:t xml:space="preserve"> </w:t>
+      </w:r>
+      <w:proofErr w:type="spellStart"/>
+      <w:r>
+        <w:t>vaziha</w:t>
+      </w:r>
+      <w:proofErr w:type="spellEnd"/>
+      <w:r>
+        <w:t xml:space="preserve"> </w:t>
+      </w:r>
+      <w:proofErr w:type="spellStart"/>
+      <w:r>
+        <w:t>hoti</w:t>
+      </w:r>
+      <w:proofErr w:type="spellEnd"/>
+      <w:r>
+        <w:t xml:space="preserve"> h</w:t>
+      </w:r>
+    </w:p>
+    <w:p>
+      <w:pPr>
+        <w:pStyle w:val="ListParagraph"/>
+      </w:pPr>
+      <w:r>
+        <w:rPr>
+          <w:noProof/>
+        </w:rPr>
+        <w:drawing>
+          <wp:inline distT="0" distB="0" distL="0" distR="0" wp14:anchorId="550BAAFE" wp14:editId="06C7FC00">
+            <wp:extent cx="5943600" cy="2066925"/>
+            <wp:effectExtent l="0" t="0" r="0" b="9525"/>
+            <wp:docPr id="112777860" name="Picture 1"/>
+            <wp:cNvGraphicFramePr>
+              <a:graphicFrameLocks xmlns:a="http://schemas.openxmlformats.org/drawingml/2006/main" noChangeAspect="1"/>
+            </wp:cNvGraphicFramePr>
+            <a:graphic xmlns:a="http://schemas.openxmlformats.org/drawingml/2006/main">
+              <a:graphicData uri="http://schemas.openxmlformats.org/drawingml/2006/picture">
+                <pic:pic xmlns:pic="http://schemas.openxmlformats.org/drawingml/2006/picture">
+                  <pic:nvPicPr>
+                    <pic:cNvPr id="112777860" name=""/>
+                    <pic:cNvPicPr/>
+                  </pic:nvPicPr>
+                  <pic:blipFill>
+                    <a:blip r:embed="rId9"/>
+                    <a:stretch>
+                      <a:fillRect/>
+                    </a:stretch>
+                  </pic:blipFill>
+                  <pic:spPr>
+                    <a:xfrm>
+                      <a:off x="0" y="0"/>
+                      <a:ext cx="5943600" cy="2066925"/>
+                    </a:xfrm>
+                    <a:prstGeom prst="rect">
+                      <a:avLst/>
+                    </a:prstGeom>
+                  </pic:spPr>
+                </pic:pic>
+              </a:graphicData>
+            </a:graphic>
+          </wp:inline>
+        </w:drawing>
+      </w:r>
+    </w:p>
+    <w:p>
+      <w:pPr>
         <w:ind w:left="360"/>
-      </w:pPr>
-      <w:r>
-        <w:t xml:space="preserve"> </w:t>
-      </w:r>
+        <w:rPr>
+          <w:b/>
+          <w:bCs/>
+          <w:sz w:val="40"/>
+          <w:szCs w:val="40"/>
+        </w:rPr>
+      </w:pPr>
     </w:p>
     <w:p>
       <w:pPr>
         <w:ind w:left="360"/>
-      </w:pPr>
+        <w:rPr>
+          <w:lang w:val="en-PK"/>
+        </w:rPr>
+      </w:pPr>
+      <w:r>
+        <w:rPr>
+          <w:b/>
+          <w:bCs/>
+          <w:sz w:val="40"/>
+          <w:szCs w:val="40"/>
+        </w:rPr>
+        <w:lastRenderedPageBreak/>
+        <w:t>Foolproof</w:t>
+      </w:r>
+      <w:r>
+        <w:rPr>
+          <w:b/>
+          <w:bCs/>
+          <w:sz w:val="40"/>
+          <w:szCs w:val="40"/>
+        </w:rPr>
+        <w:t xml:space="preserve"> sorting system for income statement and balance sheet:</w:t>
+      </w:r>
+    </w:p>
+    <w:p>
+      <w:pPr>
+        <w:ind w:left="360"/>
+      </w:pPr>
+      <w:r>
+        <w:t xml:space="preserve">In profit and loss statement and in balance sheet, the matrix visual only sort alphabetically in power BI, but we want to sort like k sab s phly sales ay, then cost of sales, then operating expenses, then interest &amp; tax and then net profit but power BI don’t do this, moreover, we cannot do </w:t>
+      </w:r>
+      <w:proofErr w:type="spellStart"/>
+      <w:r>
+        <w:t>multi level</w:t>
+      </w:r>
+      <w:proofErr w:type="spellEnd"/>
+      <w:r>
+        <w:t xml:space="preserve"> </w:t>
+      </w:r>
+      <w:proofErr w:type="spellStart"/>
+      <w:r>
+        <w:t>sortinf</w:t>
+      </w:r>
+      <w:proofErr w:type="spellEnd"/>
+      <w:r>
+        <w:t xml:space="preserve"> in power BI </w:t>
+      </w:r>
+      <w:proofErr w:type="spellStart"/>
+      <w:r>
+        <w:t>e.g</w:t>
+      </w:r>
+      <w:proofErr w:type="spellEnd"/>
+      <w:r>
+        <w:t xml:space="preserve">: if we have class and subclass and sorting on the basis of class will ok but when we try to sort on the </w:t>
+      </w:r>
+      <w:proofErr w:type="spellStart"/>
+      <w:r>
+        <w:t>baisis</w:t>
+      </w:r>
+      <w:proofErr w:type="spellEnd"/>
+      <w:r>
+        <w:t xml:space="preserve"> of sub-class, to subclass </w:t>
+      </w:r>
+      <w:proofErr w:type="spellStart"/>
+      <w:r>
+        <w:t>vala</w:t>
+      </w:r>
+      <w:proofErr w:type="spellEnd"/>
+      <w:r>
+        <w:t xml:space="preserve"> to alphabetically sort ho jay ga but class-level sorting disturb ho jay </w:t>
+      </w:r>
+      <w:proofErr w:type="spellStart"/>
+      <w:r>
+        <w:t>gi</w:t>
+      </w:r>
+      <w:proofErr w:type="spellEnd"/>
+      <w:r>
+        <w:t>, moreover, isi li</w:t>
+      </w:r>
+      <w:proofErr w:type="spellStart"/>
+      <w:r>
+        <w:t>ye</w:t>
+      </w:r>
+      <w:proofErr w:type="spellEnd"/>
+      <w:r>
+        <w:t xml:space="preserve"> hm ek foolproof sorting system develop </w:t>
+      </w:r>
+      <w:proofErr w:type="spellStart"/>
+      <w:r>
+        <w:t>krty</w:t>
+      </w:r>
+      <w:proofErr w:type="spellEnd"/>
+      <w:r>
+        <w:t xml:space="preserve"> </w:t>
+      </w:r>
+      <w:proofErr w:type="spellStart"/>
+      <w:r>
+        <w:t>hn</w:t>
+      </w:r>
+      <w:proofErr w:type="spellEnd"/>
+      <w:r>
+        <w:t xml:space="preserve"> manually</w:t>
+      </w:r>
+    </w:p>
+    <w:p>
+      <w:pPr>
+        <w:ind w:left="360"/>
+      </w:pPr>
+      <w:r>
+        <w:t xml:space="preserve">Hm y system </w:t>
+      </w:r>
+      <w:proofErr w:type="spellStart"/>
+      <w:r>
+        <w:t>bnaty</w:t>
+      </w:r>
+      <w:proofErr w:type="spellEnd"/>
+      <w:r>
+        <w:t xml:space="preserve"> </w:t>
+      </w:r>
+      <w:proofErr w:type="spellStart"/>
+      <w:r>
+        <w:t>kesy</w:t>
+      </w:r>
+      <w:proofErr w:type="spellEnd"/>
+      <w:r>
+        <w:t xml:space="preserve"> </w:t>
+      </w:r>
+      <w:proofErr w:type="spellStart"/>
+      <w:r>
+        <w:t>hn</w:t>
+      </w:r>
+      <w:proofErr w:type="spellEnd"/>
+      <w:r>
+        <w:t xml:space="preserve">? Hm dataset m hi </w:t>
+      </w:r>
+      <w:proofErr w:type="spellStart"/>
+      <w:r>
+        <w:t>hr</w:t>
+      </w:r>
+      <w:proofErr w:type="spellEnd"/>
+      <w:r>
+        <w:t xml:space="preserve"> ek </w:t>
+      </w:r>
+      <w:proofErr w:type="spellStart"/>
+      <w:r>
+        <w:t>ek</w:t>
+      </w:r>
+      <w:proofErr w:type="spellEnd"/>
+      <w:r>
+        <w:t xml:space="preserve"> level pr ek new column </w:t>
+      </w:r>
+      <w:proofErr w:type="spellStart"/>
+      <w:r>
+        <w:t>bnaty</w:t>
+      </w:r>
+      <w:proofErr w:type="spellEnd"/>
+      <w:r>
+        <w:t xml:space="preserve"> </w:t>
+      </w:r>
+      <w:proofErr w:type="spellStart"/>
+      <w:r>
+        <w:t>hn</w:t>
+      </w:r>
+      <w:proofErr w:type="spellEnd"/>
+      <w:r>
+        <w:t xml:space="preserve"> and us column m numbers </w:t>
+      </w:r>
+      <w:proofErr w:type="spellStart"/>
+      <w:r>
+        <w:t>lgaty</w:t>
+      </w:r>
+      <w:proofErr w:type="spellEnd"/>
+      <w:r>
+        <w:t xml:space="preserve"> </w:t>
+      </w:r>
+      <w:proofErr w:type="spellStart"/>
+      <w:r>
+        <w:t>hn</w:t>
+      </w:r>
+      <w:proofErr w:type="spellEnd"/>
+      <w:r>
+        <w:t xml:space="preserve"> </w:t>
+      </w:r>
+      <w:proofErr w:type="spellStart"/>
+      <w:r>
+        <w:t>e.g</w:t>
+      </w:r>
+      <w:proofErr w:type="spellEnd"/>
+      <w:r>
+        <w:t xml:space="preserve">: CLASS column m </w:t>
+      </w:r>
+      <w:proofErr w:type="spellStart"/>
+      <w:r>
+        <w:t>hmary</w:t>
+      </w:r>
+      <w:proofErr w:type="spellEnd"/>
+      <w:r>
+        <w:t xml:space="preserve"> pas Trading account , operating account, non-operating, interest&amp; tax vali rows </w:t>
+      </w:r>
+      <w:proofErr w:type="spellStart"/>
+      <w:r>
+        <w:t>hn</w:t>
+      </w:r>
+      <w:proofErr w:type="spellEnd"/>
+      <w:r>
+        <w:t xml:space="preserve">, hm ek new column </w:t>
+      </w:r>
+      <w:proofErr w:type="spellStart"/>
+      <w:r>
+        <w:t>bnay</w:t>
+      </w:r>
+      <w:proofErr w:type="spellEnd"/>
+      <w:r>
+        <w:t xml:space="preserve"> </w:t>
+      </w:r>
+      <w:proofErr w:type="spellStart"/>
+      <w:r>
+        <w:t>gy</w:t>
+      </w:r>
+      <w:proofErr w:type="spellEnd"/>
+      <w:r>
+        <w:t xml:space="preserve"> ‘CLASS-SORT-LEVEL’ </w:t>
+      </w:r>
+      <w:proofErr w:type="spellStart"/>
+      <w:r>
+        <w:t>jis</w:t>
+      </w:r>
+      <w:proofErr w:type="spellEnd"/>
+      <w:r>
+        <w:t xml:space="preserve"> m trading </w:t>
+      </w:r>
+      <w:proofErr w:type="spellStart"/>
+      <w:r>
+        <w:t>accountko</w:t>
+      </w:r>
+      <w:proofErr w:type="spellEnd"/>
+      <w:r>
+        <w:t xml:space="preserve"> number 1, operating account ko number 2, non </w:t>
+      </w:r>
+      <w:proofErr w:type="spellStart"/>
+      <w:r>
+        <w:t>operaying</w:t>
+      </w:r>
+      <w:proofErr w:type="spellEnd"/>
+      <w:r>
+        <w:t xml:space="preserve"> ko 3 and so on den </w:t>
+      </w:r>
+      <w:proofErr w:type="spellStart"/>
+      <w:r>
+        <w:t>gy</w:t>
+      </w:r>
+      <w:proofErr w:type="spellEnd"/>
+      <w:r>
+        <w:t xml:space="preserve">,, </w:t>
+      </w:r>
+      <w:proofErr w:type="spellStart"/>
+      <w:r>
+        <w:t>isi</w:t>
+      </w:r>
+      <w:proofErr w:type="spellEnd"/>
+      <w:r>
+        <w:t xml:space="preserve"> </w:t>
+      </w:r>
+      <w:proofErr w:type="spellStart"/>
+      <w:r>
+        <w:t>trah</w:t>
+      </w:r>
+      <w:proofErr w:type="spellEnd"/>
+      <w:r>
+        <w:t xml:space="preserve"> cost of sales m </w:t>
+      </w:r>
+      <w:proofErr w:type="spellStart"/>
+      <w:r>
+        <w:t>bhi</w:t>
+      </w:r>
+      <w:proofErr w:type="spellEnd"/>
+      <w:r>
+        <w:t xml:space="preserve"> sales ko 1, cost of sales ko 2, operating expenses ko 3, non-operating ko 4 and so on,,, </w:t>
+      </w:r>
+      <w:proofErr w:type="spellStart"/>
+      <w:r>
+        <w:t>isi</w:t>
+      </w:r>
+      <w:proofErr w:type="spellEnd"/>
+      <w:r>
+        <w:t xml:space="preserve"> </w:t>
+      </w:r>
+      <w:proofErr w:type="spellStart"/>
+      <w:r>
+        <w:t>trah</w:t>
+      </w:r>
+      <w:proofErr w:type="spellEnd"/>
+      <w:r>
+        <w:t xml:space="preserve"> hm </w:t>
+      </w:r>
+      <w:proofErr w:type="spellStart"/>
+      <w:r>
+        <w:t>hr</w:t>
+      </w:r>
+      <w:proofErr w:type="spellEnd"/>
+      <w:r>
+        <w:t xml:space="preserve"> </w:t>
+      </w:r>
+      <w:r>
+        <w:t>column (</w:t>
+      </w:r>
+      <w:proofErr w:type="spellStart"/>
+      <w:r>
+        <w:t>yani</w:t>
+      </w:r>
+      <w:proofErr w:type="spellEnd"/>
+      <w:r>
+        <w:t xml:space="preserve"> </w:t>
+      </w:r>
+      <w:proofErr w:type="spellStart"/>
+      <w:r>
+        <w:t>hr</w:t>
+      </w:r>
+      <w:proofErr w:type="spellEnd"/>
+      <w:r>
+        <w:t xml:space="preserve"> level) pr ek new column </w:t>
+      </w:r>
+      <w:proofErr w:type="spellStart"/>
+      <w:r>
+        <w:t>bnay</w:t>
+      </w:r>
+      <w:proofErr w:type="spellEnd"/>
+      <w:r>
+        <w:t xml:space="preserve"> </w:t>
+      </w:r>
+      <w:proofErr w:type="spellStart"/>
+      <w:r>
+        <w:t>gy</w:t>
+      </w:r>
+      <w:proofErr w:type="spellEnd"/>
+      <w:r>
+        <w:t xml:space="preserve"> and numbers den </w:t>
+      </w:r>
+      <w:proofErr w:type="spellStart"/>
+      <w:r>
+        <w:t>gy</w:t>
+      </w:r>
+      <w:proofErr w:type="spellEnd"/>
+      <w:r>
+        <w:t xml:space="preserve">, then hm power BI m a </w:t>
+      </w:r>
+      <w:proofErr w:type="spellStart"/>
+      <w:r>
+        <w:t>kr</w:t>
+      </w:r>
+      <w:proofErr w:type="spellEnd"/>
+      <w:r>
+        <w:t xml:space="preserve"> us specific column pr </w:t>
+      </w:r>
+      <w:proofErr w:type="spellStart"/>
+      <w:r>
+        <w:t>e.g</w:t>
+      </w:r>
+      <w:proofErr w:type="spellEnd"/>
+      <w:r>
+        <w:t xml:space="preserve">: class column pr click </w:t>
+      </w:r>
+      <w:proofErr w:type="spellStart"/>
+      <w:r>
+        <w:t>kr</w:t>
+      </w:r>
+      <w:proofErr w:type="spellEnd"/>
+      <w:r>
+        <w:t xml:space="preserve"> k SORT BY pr click </w:t>
+      </w:r>
+      <w:proofErr w:type="spellStart"/>
+      <w:r>
+        <w:t>kr</w:t>
+      </w:r>
+      <w:proofErr w:type="spellEnd"/>
+      <w:r>
+        <w:t xml:space="preserve"> ‘CLASS-SORT-LEVEL pr click </w:t>
+      </w:r>
+      <w:proofErr w:type="spellStart"/>
+      <w:r>
+        <w:t>kr</w:t>
+      </w:r>
+      <w:proofErr w:type="spellEnd"/>
+      <w:r>
+        <w:t xml:space="preserve"> den </w:t>
+      </w:r>
+      <w:proofErr w:type="spellStart"/>
+      <w:r>
+        <w:t>gy</w:t>
+      </w:r>
+      <w:proofErr w:type="spellEnd"/>
+      <w:r>
+        <w:t xml:space="preserve"> and is </w:t>
+      </w:r>
+      <w:proofErr w:type="spellStart"/>
+      <w:r>
+        <w:t>trah</w:t>
+      </w:r>
+      <w:proofErr w:type="spellEnd"/>
+      <w:r>
+        <w:t xml:space="preserve"> y </w:t>
+      </w:r>
+      <w:proofErr w:type="spellStart"/>
+      <w:r>
+        <w:t>vala</w:t>
+      </w:r>
+      <w:proofErr w:type="spellEnd"/>
+      <w:r>
+        <w:t xml:space="preserve"> </w:t>
+      </w:r>
+      <w:proofErr w:type="spellStart"/>
+      <w:r>
+        <w:t>colymn</w:t>
+      </w:r>
+      <w:proofErr w:type="spellEnd"/>
+      <w:r>
+        <w:t xml:space="preserve"> is k according sort ho </w:t>
+      </w:r>
+      <w:proofErr w:type="spellStart"/>
+      <w:r>
+        <w:t>gya</w:t>
+      </w:r>
+      <w:proofErr w:type="spellEnd"/>
+      <w:r>
+        <w:t xml:space="preserve">, </w:t>
+      </w:r>
+      <w:proofErr w:type="spellStart"/>
+      <w:r>
+        <w:t>isi</w:t>
+      </w:r>
+      <w:proofErr w:type="spellEnd"/>
+      <w:r>
+        <w:t xml:space="preserve"> </w:t>
+      </w:r>
+      <w:proofErr w:type="spellStart"/>
+      <w:r>
+        <w:t>trah</w:t>
+      </w:r>
+      <w:proofErr w:type="spellEnd"/>
+      <w:r>
+        <w:t xml:space="preserve"> hm </w:t>
+      </w:r>
+      <w:proofErr w:type="spellStart"/>
+      <w:r>
+        <w:t>saaryy</w:t>
+      </w:r>
+      <w:proofErr w:type="spellEnd"/>
+      <w:r>
+        <w:t xml:space="preserve"> column ko sort </w:t>
+      </w:r>
+      <w:proofErr w:type="spellStart"/>
+      <w:r>
+        <w:t>kryn</w:t>
+      </w:r>
+      <w:proofErr w:type="spellEnd"/>
+      <w:r>
+        <w:t xml:space="preserve"> </w:t>
+      </w:r>
+      <w:proofErr w:type="spellStart"/>
+      <w:r>
+        <w:t>gy</w:t>
+      </w:r>
+      <w:proofErr w:type="spellEnd"/>
+      <w:r>
+        <w:t xml:space="preserve"> and ab jab hm matrix </w:t>
+      </w:r>
+      <w:proofErr w:type="spellStart"/>
+      <w:r>
+        <w:t>bnay</w:t>
+      </w:r>
+      <w:proofErr w:type="spellEnd"/>
+      <w:r>
+        <w:t xml:space="preserve"> </w:t>
+      </w:r>
+      <w:proofErr w:type="spellStart"/>
+      <w:r>
+        <w:t>gy</w:t>
+      </w:r>
+      <w:proofErr w:type="spellEnd"/>
+      <w:r>
+        <w:t xml:space="preserve"> to automatically sara </w:t>
+      </w:r>
+      <w:proofErr w:type="spellStart"/>
+      <w:r>
+        <w:t>kuc</w:t>
+      </w:r>
+      <w:r>
+        <w:t>h</w:t>
+      </w:r>
+      <w:proofErr w:type="spellEnd"/>
+      <w:r>
+        <w:t xml:space="preserve"> sorted ho ga</w:t>
+      </w:r>
+      <w:r>
+        <w:t xml:space="preserve">,,,, actually hm just P&amp;L related values ko hi sort </w:t>
+      </w:r>
+      <w:proofErr w:type="spellStart"/>
+      <w:r>
+        <w:t>nhi</w:t>
+      </w:r>
+      <w:proofErr w:type="spellEnd"/>
+      <w:r>
+        <w:t xml:space="preserve"> </w:t>
+      </w:r>
+      <w:proofErr w:type="spellStart"/>
+      <w:r>
+        <w:t>krty</w:t>
+      </w:r>
+      <w:proofErr w:type="spellEnd"/>
+      <w:r>
+        <w:t xml:space="preserve">, hm balance sheet </w:t>
+      </w:r>
+      <w:proofErr w:type="spellStart"/>
+      <w:r>
+        <w:t>valo</w:t>
+      </w:r>
+      <w:proofErr w:type="spellEnd"/>
+      <w:r>
+        <w:t xml:space="preserve"> ko </w:t>
+      </w:r>
+      <w:proofErr w:type="spellStart"/>
+      <w:r>
+        <w:t>bhi</w:t>
+      </w:r>
+      <w:proofErr w:type="spellEnd"/>
+      <w:r>
+        <w:t xml:space="preserve"> </w:t>
+      </w:r>
+      <w:proofErr w:type="spellStart"/>
+      <w:r>
+        <w:t>krty</w:t>
+      </w:r>
+      <w:proofErr w:type="spellEnd"/>
+      <w:r>
+        <w:t xml:space="preserve">, </w:t>
+      </w:r>
+      <w:proofErr w:type="spellStart"/>
+      <w:r>
+        <w:t>e.g</w:t>
+      </w:r>
+      <w:proofErr w:type="spellEnd"/>
+      <w:r>
+        <w:t xml:space="preserve">: in class column , we have actually assets, liabilities and </w:t>
+      </w:r>
+      <w:proofErr w:type="spellStart"/>
+      <w:r>
+        <w:t>opwners</w:t>
+      </w:r>
+      <w:proofErr w:type="spellEnd"/>
+      <w:r>
+        <w:t xml:space="preserve"> equity, then trading account, </w:t>
+      </w:r>
+      <w:proofErr w:type="spellStart"/>
+      <w:r>
+        <w:t>operatinmg</w:t>
+      </w:r>
+      <w:proofErr w:type="spellEnd"/>
+      <w:r>
+        <w:t xml:space="preserve"> and so on, we will start by giving assets to number 1, then liabilities and owners equity to number 2 then trading account to number 3 and so on</w:t>
+      </w:r>
+      <w:r>
+        <w:t xml:space="preserve">,,,, </w:t>
+      </w:r>
+      <w:proofErr w:type="spellStart"/>
+      <w:r>
+        <w:t>bht</w:t>
+      </w:r>
+      <w:proofErr w:type="spellEnd"/>
+      <w:r>
+        <w:t xml:space="preserve"> </w:t>
+      </w:r>
+      <w:proofErr w:type="spellStart"/>
+      <w:r>
+        <w:t>dfa</w:t>
+      </w:r>
+      <w:proofErr w:type="spellEnd"/>
+      <w:r>
+        <w:t xml:space="preserve"> dataset m </w:t>
+      </w:r>
+      <w:proofErr w:type="spellStart"/>
+      <w:r>
+        <w:t>esy</w:t>
+      </w:r>
+      <w:proofErr w:type="spellEnd"/>
+      <w:r>
+        <w:t xml:space="preserve"> ho ga k values khud hi </w:t>
+      </w:r>
+      <w:proofErr w:type="spellStart"/>
+      <w:r>
+        <w:t>tarteeb</w:t>
+      </w:r>
+      <w:proofErr w:type="spellEnd"/>
+      <w:r>
+        <w:t xml:space="preserve"> s </w:t>
+      </w:r>
+      <w:proofErr w:type="spellStart"/>
+      <w:r>
+        <w:t>nhi</w:t>
+      </w:r>
+      <w:proofErr w:type="spellEnd"/>
+      <w:r>
+        <w:t xml:space="preserve"> </w:t>
+      </w:r>
+      <w:proofErr w:type="spellStart"/>
+      <w:r>
+        <w:t>hun</w:t>
+      </w:r>
+      <w:proofErr w:type="spellEnd"/>
+      <w:r>
+        <w:t xml:space="preserve"> </w:t>
+      </w:r>
+      <w:proofErr w:type="spellStart"/>
+      <w:r>
+        <w:t>gi</w:t>
+      </w:r>
+      <w:proofErr w:type="spellEnd"/>
+      <w:r>
+        <w:t xml:space="preserve"> </w:t>
+      </w:r>
+      <w:proofErr w:type="spellStart"/>
+      <w:r>
+        <w:t>e.g</w:t>
+      </w:r>
+      <w:proofErr w:type="spellEnd"/>
+      <w:r>
+        <w:t xml:space="preserve">: dataset m khud hi </w:t>
+      </w:r>
+      <w:proofErr w:type="spellStart"/>
+      <w:r>
+        <w:t>non operating</w:t>
+      </w:r>
+      <w:proofErr w:type="spellEnd"/>
+      <w:r>
+        <w:t xml:space="preserve"> vali phly then operating then tax and then trading account </w:t>
+      </w:r>
+      <w:proofErr w:type="spellStart"/>
+      <w:r>
+        <w:t>etc</w:t>
+      </w:r>
+      <w:proofErr w:type="spellEnd"/>
+      <w:r>
+        <w:t xml:space="preserve"> , </w:t>
+      </w:r>
+      <w:proofErr w:type="spellStart"/>
+      <w:r>
+        <w:t>kuch</w:t>
+      </w:r>
+      <w:proofErr w:type="spellEnd"/>
+      <w:r>
+        <w:t xml:space="preserve"> is </w:t>
+      </w:r>
+      <w:proofErr w:type="spellStart"/>
+      <w:r>
+        <w:t>trah</w:t>
+      </w:r>
+      <w:proofErr w:type="spellEnd"/>
+      <w:r>
+        <w:t xml:space="preserve"> s </w:t>
+      </w:r>
+      <w:proofErr w:type="spellStart"/>
+      <w:r>
+        <w:t>ya</w:t>
+      </w:r>
+      <w:proofErr w:type="spellEnd"/>
+      <w:r>
+        <w:t xml:space="preserve"> koi or </w:t>
+      </w:r>
+      <w:proofErr w:type="spellStart"/>
+      <w:r>
+        <w:t>tarteen</w:t>
+      </w:r>
+      <w:proofErr w:type="spellEnd"/>
+      <w:r>
+        <w:t xml:space="preserve"> a </w:t>
+      </w:r>
+      <w:proofErr w:type="spellStart"/>
+      <w:r>
+        <w:t>rhi</w:t>
+      </w:r>
+      <w:proofErr w:type="spellEnd"/>
+      <w:r>
+        <w:t xml:space="preserve"> ho </w:t>
+      </w:r>
+      <w:proofErr w:type="spellStart"/>
+      <w:r>
+        <w:t>gi</w:t>
+      </w:r>
+      <w:proofErr w:type="spellEnd"/>
+      <w:r>
+        <w:t xml:space="preserve">, </w:t>
+      </w:r>
+      <w:proofErr w:type="spellStart"/>
+      <w:r>
+        <w:t>hmy</w:t>
+      </w:r>
+      <w:proofErr w:type="spellEnd"/>
+      <w:r>
+        <w:t xml:space="preserve"> </w:t>
+      </w:r>
+      <w:proofErr w:type="spellStart"/>
+      <w:r>
+        <w:t>phir</w:t>
+      </w:r>
+      <w:proofErr w:type="spellEnd"/>
+      <w:r>
+        <w:t xml:space="preserve"> </w:t>
+      </w:r>
+      <w:proofErr w:type="spellStart"/>
+      <w:r>
+        <w:t>bhi</w:t>
+      </w:r>
+      <w:proofErr w:type="spellEnd"/>
+      <w:r>
+        <w:t xml:space="preserve"> </w:t>
+      </w:r>
+      <w:proofErr w:type="spellStart"/>
+      <w:r>
+        <w:t>tarteeb</w:t>
+      </w:r>
+      <w:proofErr w:type="spellEnd"/>
+      <w:r>
+        <w:t xml:space="preserve"> khud s </w:t>
+      </w:r>
+      <w:proofErr w:type="spellStart"/>
+      <w:r>
+        <w:t>lgani</w:t>
+      </w:r>
+      <w:proofErr w:type="spellEnd"/>
+      <w:r>
+        <w:t xml:space="preserve"> ho </w:t>
+      </w:r>
+      <w:proofErr w:type="spellStart"/>
+      <w:r>
+        <w:t>gi</w:t>
+      </w:r>
+      <w:proofErr w:type="spellEnd"/>
+      <w:r>
+        <w:t xml:space="preserve">, </w:t>
+      </w:r>
+      <w:proofErr w:type="spellStart"/>
+      <w:r>
+        <w:t>e.g</w:t>
+      </w:r>
+      <w:proofErr w:type="spellEnd"/>
+      <w:r>
+        <w:t xml:space="preserve">: trading ko phly </w:t>
+      </w:r>
+      <w:proofErr w:type="spellStart"/>
+      <w:r>
+        <w:t>rkhna</w:t>
+      </w:r>
+      <w:proofErr w:type="spellEnd"/>
+      <w:r>
+        <w:t xml:space="preserve"> ho ga then </w:t>
+      </w:r>
+      <w:proofErr w:type="spellStart"/>
+      <w:r>
+        <w:t>operaying</w:t>
+      </w:r>
+      <w:proofErr w:type="spellEnd"/>
+      <w:r>
+        <w:t xml:space="preserve"> and then nonoperating </w:t>
+      </w:r>
+      <w:proofErr w:type="spellStart"/>
+      <w:r>
+        <w:t>etc</w:t>
+      </w:r>
+      <w:proofErr w:type="spellEnd"/>
+      <w:r>
+        <w:t xml:space="preserve"> </w:t>
+      </w:r>
+      <w:proofErr w:type="spellStart"/>
+      <w:r>
+        <w:t>etc</w:t>
+      </w:r>
+      <w:proofErr w:type="spellEnd"/>
+      <w:r>
+        <w:t xml:space="preserve"> </w:t>
+      </w:r>
     </w:p>
     <w:sectPr>
       <w:pgSz w:w="12240" w:h="15840"/>
@@ -11208,7 +12773,7 @@
   <w:style w:type="paragraph" w:default="1" w:styleId="Normal">
     <w:name w:val="Normal"/>
     <w:qFormat/>
-    <w:rsid w:val="00E1481E"/>
+    <w:rsid w:val="00EA4A98"/>
   </w:style>
   <w:style w:type="paragraph" w:styleId="Heading1">
     <w:name w:val="heading 1"/>
@@ -11412,6 +12977,7 @@
   <w:style w:type="character" w:default="1" w:styleId="DefaultParagraphFont">
     <w:name w:val="Default Paragraph Font"/>
     <w:uiPriority w:val="1"/>
+    <w:semiHidden/>
     <w:unhideWhenUsed/>
   </w:style>
   <w:style w:type="table" w:default="1" w:styleId="TableNormal">

</xml_diff>